<commit_message>
Included Scope and Wireframe details
</commit_message>
<xml_diff>
--- a/Proposal/Proposal.docx
+++ b/Proposal/Proposal.docx
@@ -3,418 +3,783 @@
 <w:document xmlns:wpc="http://schemas.microsoft.com/office/word/2010/wordprocessingCanvas" xmlns:cx="http://schemas.microsoft.com/office/drawing/2014/chartex" xmlns:cx1="http://schemas.microsoft.com/office/drawing/2015/9/8/chartex" xmlns:cx2="http://schemas.microsoft.com/office/drawing/2015/10/21/chartex" xmlns:cx3="http://schemas.microsoft.com/office/drawing/2016/5/9/chartex" xmlns:cx4="http://schemas.microsoft.com/office/drawing/2016/5/10/chartex" xmlns:cx5="http://schemas.microsoft.com/office/drawing/2016/5/11/chartex" xmlns:cx6="http://schemas.microsoft.com/office/drawing/2016/5/12/chartex" xmlns:cx7="http://schemas.microsoft.com/office/drawing/2016/5/13/chartex" xmlns:cx8="http://schemas.microsoft.com/office/drawing/2016/5/14/chartex" xmlns:mc="http://schemas.openxmlformats.org/markup-compatibility/2006" xmlns:aink="http://schemas.microsoft.com/office/drawing/2016/ink" xmlns:am3d="http://schemas.microsoft.com/office/drawing/2017/model3d" xmlns:o="urn:schemas-microsoft-com:office:office" xmlns:r="http://schemas.openxmlformats.org/officeDocument/2006/relationships" xmlns:m="http://schemas.openxmlformats.org/officeDocument/2006/math" xmlns:v="urn:schemas-microsoft-com:vml" xmlns:wp14="http://schemas.microsoft.com/office/word/2010/wordprocessingDrawing" xmlns:wp="http://schemas.openxmlformats.org/drawingml/2006/wordprocessingDrawing" xmlns:w10="urn:schemas-microsoft-com:office:word" xmlns:w="http://schemas.openxmlformats.org/wordprocessingml/2006/main" xmlns:w14="http://schemas.microsoft.com/office/word/2010/wordml" xmlns:w15="http://schemas.microsoft.com/office/word/2012/wordml" xmlns:w16cex="http://schemas.microsoft.com/office/word/2018/wordml/cex" xmlns:w16cid="http://schemas.microsoft.com/office/word/2016/wordml/cid" xmlns:w16="http://schemas.microsoft.com/office/word/2018/wordml" xmlns:w16sdtdh="http://schemas.microsoft.com/office/word/2020/wordml/sdtdatahash" xmlns:w16se="http://schemas.microsoft.com/office/word/2015/wordml/symex" xmlns:wpg="http://schemas.microsoft.com/office/word/2010/wordprocessingGroup" xmlns:wpi="http://schemas.microsoft.com/office/word/2010/wordprocessingInk" xmlns:wne="http://schemas.microsoft.com/office/word/2006/wordml" xmlns:wps="http://schemas.microsoft.com/office/word/2010/wordprocessingShape" mc:Ignorable="w14 w15 w16se w16cid w16 w16cex w16sdtdh wp14">
   <w:body>
     <w:p>
+      <w:r>
+        <w:rPr>
+          <w:noProof/>
+        </w:rPr>
+        <w:pict w14:anchorId="6E5B4FB7">
+          <v:group id="Group 48" o:spid="_x0000_s1041" style="position:absolute;margin-left:0;margin-top:0;width:540pt;height:10in;z-index:-1;mso-width-percent:882;mso-height-percent:909;mso-position-horizontal:center;mso-position-horizontal-relative:page;mso-position-vertical:center;mso-position-vertical-relative:page;mso-width-percent:882;mso-height-percent:909" coordsize="68580,91440" o:gfxdata="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">
+            <v:group id="Group 49" o:spid="_x0000_s1042" style="position:absolute;width:68580;height:91440" coordsize="68580,91440" o:gfxdata="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">
+              <v:rect id="Rectangle 54" o:spid="_x0000_s1043" style="position:absolute;width:68580;height:91440;visibility:visible;mso-wrap-style:square;v-text-anchor:top" o:gfxdata="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" fillcolor="#88acbb" stroked="f" strokeweight="1pt">
+                <v:fill color2="#394a61" angle="348" colors="0 #88acbb;6554f #88acbb" focus="100%" type="gradient"/>
+                <v:textbox inset="54pt,54pt,1in,5in">
+                  <w:txbxContent>
+                    <w:p>
+                      <w:pPr>
+                        <w:pStyle w:val="NoSpacing"/>
+                        <w:rPr>
+                          <w:color w:val="FFFFFF"/>
+                          <w:sz w:val="48"/>
+                          <w:szCs w:val="48"/>
+                        </w:rPr>
+                      </w:pPr>
+                    </w:p>
+                  </w:txbxContent>
+                </v:textbox>
+              </v:rect>
+              <v:group id="_x0000_s1044" style="position:absolute;left:25241;width:43291;height:44910" coordsize="43291,44910" o:gfxdata="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">
+                <v:shape id="Freeform 56" o:spid="_x0000_s1045" style="position:absolute;left:15017;width:28274;height:28352;visibility:visible;mso-wrap-style:square;v-text-anchor:top" coordsize="1781,1786" o:gfxdata="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" path="m4,1786l,1782,1776,r5,5l4,1786xe" filled="f" stroked="f">
+                  <v:path arrowok="t" o:connecttype="custom" o:connectlocs="6350,2835275;0,2828925;2819400,0;2827338,7938;6350,2835275" o:connectangles="0,0,0,0,0"/>
+                </v:shape>
+                <v:shape id="Freeform 57" o:spid="_x0000_s1046" style="position:absolute;left:7826;top:2270;width:35465;height:35464;visibility:visible;mso-wrap-style:square;v-text-anchor:top" coordsize="2234,2234" o:gfxdata="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" path="m5,2234l,2229,2229,r5,5l5,2234xe" filled="f" stroked="f">
+                  <v:path arrowok="t" o:connecttype="custom" o:connectlocs="7938,3546475;0,3538538;3538538,0;3546475,7938;7938,3546475" o:connectangles="0,0,0,0,0"/>
+                </v:shape>
+                <v:shape id="Freeform 58" o:spid="_x0000_s1047" style="position:absolute;left:8413;top:1095;width:34878;height:34877;visibility:visible;mso-wrap-style:square;v-text-anchor:top" coordsize="2197,2197" o:gfxdata="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" path="m9,2197l,2193,2188,r9,10l9,2197xe" filled="f" stroked="f">
+                  <v:path arrowok="t" o:connecttype="custom" o:connectlocs="14288,3487738;0,3481388;3473450,0;3487738,15875;14288,3487738" o:connectangles="0,0,0,0,0"/>
+                </v:shape>
+                <v:shape id="Freeform 59" o:spid="_x0000_s1048" style="position:absolute;left:12160;top:4984;width:31131;height:31211;visibility:visible;mso-wrap-style:square;v-text-anchor:top" coordsize="1961,1966" o:gfxdata="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" path="m9,1966l,1957,1952,r9,9l9,1966xe" filled="f" stroked="f">
+                  <v:path arrowok="t" o:connecttype="custom" o:connectlocs="14288,3121025;0,3106738;3098800,0;3113088,14288;14288,3121025" o:connectangles="0,0,0,0,0"/>
+                </v:shape>
+                <v:shape id="Freeform 60" o:spid="_x0000_s1049" style="position:absolute;top:1539;width:43291;height:43371;visibility:visible;mso-wrap-style:square;v-text-anchor:top" coordsize="2727,2732" o:gfxdata="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" path="m,2732r,-4l2722,r5,5l,2732xe" filled="f" stroked="f">
+                  <v:path arrowok="t" o:connecttype="custom" o:connectlocs="0,4337050;0,4330700;4321175,0;4329113,7938;0,4337050" o:connectangles="0,0,0,0,0"/>
+                </v:shape>
+              </v:group>
+            </v:group>
+            <v:shapetype id="_x0000_t202" coordsize="21600,21600" o:spt="202" path="m,l,21600r21600,l21600,xe">
+              <v:stroke joinstyle="miter"/>
+              <v:path gradientshapeok="t" o:connecttype="rect"/>
+            </v:shapetype>
+            <v:shape id="Text Box 61" o:spid="_x0000_s1050" type="#_x0000_t202" style="position:absolute;left:95;top:48387;width:68434;height:37897;visibility:visible;mso-wrap-style:square;v-text-anchor:bottom" o:gfxdata="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" filled="f" stroked="f" strokeweight=".5pt">
+              <v:textbox inset="54pt,0,1in,0">
+                <w:txbxContent>
+                  <w:p>
+                    <w:pPr>
+                      <w:pStyle w:val="NoSpacing"/>
+                      <w:rPr>
+                        <w:rFonts w:ascii="Calibri Light" w:hAnsi="Calibri Light"/>
+                        <w:caps/>
+                        <w:color w:val="FFFFFF"/>
+                        <w:sz w:val="64"/>
+                        <w:szCs w:val="64"/>
+                      </w:rPr>
+                    </w:pPr>
+                    <w:r>
+                      <w:rPr>
+                        <w:rFonts w:ascii="Calibri Light" w:hAnsi="Calibri Light"/>
+                        <w:caps/>
+                        <w:sz w:val="64"/>
+                        <w:szCs w:val="64"/>
+                      </w:rPr>
+                      <w:t>Project Proposal</w:t>
+                    </w:r>
+                  </w:p>
+                  <w:p>
+                    <w:pPr>
+                      <w:pStyle w:val="NoSpacing"/>
+                      <w:spacing w:before="120"/>
+                      <w:rPr>
+                        <w:color w:val="4472C4"/>
+                        <w:sz w:val="36"/>
+                        <w:szCs w:val="36"/>
+                      </w:rPr>
+                    </w:pPr>
+                    <w:r>
+                      <w:rPr>
+                        <w:sz w:val="36"/>
+                        <w:szCs w:val="36"/>
+                      </w:rPr>
+                      <w:t>WORKLOG Mobile Application</w:t>
+                    </w:r>
+                  </w:p>
+                </w:txbxContent>
+              </v:textbox>
+            </v:shape>
+            <w10:wrap anchorx="page" anchory="page"/>
+          </v:group>
+        </w:pict>
+      </w:r>
+    </w:p>
+    <w:p>
+      <w:pPr>
+        <w:pStyle w:val="NoSpacing"/>
+        <w:rPr>
+          <w:sz w:val="2"/>
+        </w:rPr>
+      </w:pPr>
+      <w:r>
+        <w:rPr>
+          <w:sz w:val="2"/>
+        </w:rPr>
+        <w:br w:type="page"/>
+      </w:r>
+    </w:p>
+    <w:p>
+      <w:pPr>
+        <w:jc w:val="center"/>
+      </w:pPr>
+      <w:r>
+        <w:rPr>
+          <w:noProof/>
+        </w:rPr>
+        <w:pict w14:anchorId="2CB380CB">
+          <v:shape id="Text Box 62" o:spid="_x0000_s1033" type="#_x0000_t202" style="position:absolute;left:0;text-align:left;margin-left:0;margin-top:0;width:468pt;height:1in;z-index:2;visibility:visible;mso-wrap-style:square;mso-width-percent:765;mso-wrap-distance-left:9pt;mso-wrap-distance-top:0;mso-wrap-distance-right:9pt;mso-wrap-distance-bottom:0;mso-position-horizontal:center;mso-position-horizontal-relative:page;mso-position-vertical:top;mso-position-vertical-relative:margin;mso-width-percent:765;mso-width-relative:page;v-text-anchor:top" o:gfxdata="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" filled="f" stroked="f" strokeweight=".5pt">
+            <v:textbox style="mso-fit-shape-to-text:t">
+              <w:txbxContent>
+                <w:p/>
+              </w:txbxContent>
+            </v:textbox>
+            <w10:wrap anchorx="page" anchory="margin"/>
+          </v:shape>
+        </w:pict>
+      </w:r>
+      <w:r>
+        <w:rPr>
+          <w:noProof/>
+        </w:rPr>
+        <w:pict w14:anchorId="039A9378">
+          <v:group id="Group 2" o:spid="_x0000_s1027" style="position:absolute;left:0;text-align:left;margin-left:134.65pt;margin-top:237.6pt;width:432.05pt;height:448.25pt;z-index:-3;mso-width-percent:706;mso-height-percent:566;mso-position-horizontal-relative:page;mso-position-vertical-relative:page;mso-width-percent:706;mso-height-percent:566" coordsize="43291,44910" o:gfxdata="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">
+            <o:lock v:ext="edit" aspectratio="t"/>
+            <v:shape id="Freeform 64" o:spid="_x0000_s1028" style="position:absolute;left:15017;width:28274;height:28352;visibility:visible;mso-wrap-style:square;v-text-anchor:top" coordsize="1781,1786" o:gfxdata="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" path="m4,1786l,1782,1776,r5,5l4,1786xe" filled="f" stroked="f">
+              <v:path arrowok="t" o:connecttype="custom" o:connectlocs="6350,2835275;0,2828925;2819400,0;2827338,7938;6350,2835275" o:connectangles="0,0,0,0,0"/>
+            </v:shape>
+            <v:shape id="Freeform 65" o:spid="_x0000_s1029" style="position:absolute;left:7826;top:2270;width:35465;height:35464;visibility:visible;mso-wrap-style:square;v-text-anchor:top" coordsize="2234,2234" o:gfxdata="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" path="m5,2234l,2229,2229,r5,5l5,2234xe" filled="f" stroked="f">
+              <v:path arrowok="t" o:connecttype="custom" o:connectlocs="7938,3546475;0,3538538;3538538,0;3546475,7938;7938,3546475" o:connectangles="0,0,0,0,0"/>
+            </v:shape>
+            <v:shape id="Freeform 66" o:spid="_x0000_s1030" style="position:absolute;left:8413;top:1095;width:34878;height:34877;visibility:visible;mso-wrap-style:square;v-text-anchor:top" coordsize="2197,2197" o:gfxdata="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" path="m9,2197l,2193,2188,r9,10l9,2197xe" filled="f" stroked="f">
+              <v:path arrowok="t" o:connecttype="custom" o:connectlocs="14288,3487738;0,3481388;3473450,0;3487738,15875;14288,3487738" o:connectangles="0,0,0,0,0"/>
+            </v:shape>
+            <v:shape id="Freeform 67" o:spid="_x0000_s1031" style="position:absolute;left:12160;top:4984;width:31131;height:31211;visibility:visible;mso-wrap-style:square;v-text-anchor:top" coordsize="1961,1966" o:gfxdata="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" path="m9,1966l,1957,1952,r9,9l9,1966xe" filled="f" stroked="f">
+              <v:path arrowok="t" o:connecttype="custom" o:connectlocs="14288,3121025;0,3106738;3098800,0;3113088,14288;14288,3121025" o:connectangles="0,0,0,0,0"/>
+            </v:shape>
+            <v:shape id="Freeform 68" o:spid="_x0000_s1032" style="position:absolute;top:1539;width:43291;height:43371;visibility:visible;mso-wrap-style:square;v-text-anchor:top" coordsize="2727,2732" o:gfxdata="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" path="m,2732r,-4l2722,r5,5l,2732xe" filled="f" stroked="f">
+              <v:path arrowok="t" o:connecttype="custom" o:connectlocs="0,4337050;0,4330700;4321175,0;4329113,7938;0,4337050" o:connectangles="0,0,0,0,0"/>
+            </v:shape>
+            <w10:wrap anchorx="page" anchory="page"/>
+          </v:group>
+        </w:pict>
+      </w:r>
+      <w:r>
+        <w:rPr>
+          <w:sz w:val="44"/>
+          <w:szCs w:val="44"/>
+        </w:rPr>
+        <w:t>WorkLog</w:t>
+      </w:r>
+    </w:p>
+    <w:p>
       <w:pPr>
         <w:rPr>
           <w:sz w:val="36"/>
           <w:szCs w:val="36"/>
-          <w:u w:val="single"/>
         </w:rPr>
       </w:pPr>
       <w:r>
         <w:rPr>
           <w:sz w:val="36"/>
           <w:szCs w:val="36"/>
-          <w:u w:val="single"/>
-        </w:rPr>
-        <w:t>Data Visualization:</w:t>
-      </w:r>
-    </w:p>
-    <w:p>
-      <w:pPr>
-        <w:rPr>
-          <w:rFonts w:ascii="Tahoma" w:hAnsi="Tahoma" w:cs="Tahoma"/>
-          <w:color w:val="212529"/>
-          <w:shd w:val="clear" w:color="auto" w:fill="FFFFFF"/>
-        </w:rPr>
-      </w:pPr>
-      <w:r>
-        <w:rPr>
-          <w:rFonts w:ascii="Tahoma" w:hAnsi="Tahoma" w:cs="Tahoma"/>
-          <w:color w:val="212529"/>
-          <w:shd w:val="clear" w:color="auto" w:fill="FFFFFF"/>
-        </w:rPr>
-        <w:t>Data Visualization has become an extremely important component in real-time assessment and decision making, especially considering the speed and volume of data that is captured at this time.</w:t>
-      </w:r>
-    </w:p>
-    <w:p>
-      <w:pPr>
-        <w:rPr>
-          <w:rFonts w:ascii="Tahoma" w:hAnsi="Tahoma" w:cs="Tahoma"/>
-          <w:color w:val="212529"/>
-          <w:shd w:val="clear" w:color="auto" w:fill="FFFFFF"/>
-        </w:rPr>
-      </w:pPr>
-    </w:p>
-    <w:p>
-      <w:pPr>
-        <w:rPr>
-          <w:rFonts w:ascii="Tahoma" w:hAnsi="Tahoma" w:cs="Tahoma"/>
-          <w:color w:val="212529"/>
-          <w:shd w:val="clear" w:color="auto" w:fill="FFFFFF"/>
-        </w:rPr>
-      </w:pPr>
-      <w:r>
-        <w:rPr>
-          <w:rFonts w:ascii="Tahoma" w:hAnsi="Tahoma" w:cs="Tahoma"/>
-          <w:b/>
-          <w:bCs/>
-          <w:color w:val="212529"/>
-          <w:shd w:val="clear" w:color="auto" w:fill="FFFFFF"/>
-        </w:rPr>
-        <w:t>Data visualization</w:t>
-      </w:r>
-      <w:r>
-        <w:rPr>
-          <w:rFonts w:ascii="Tahoma" w:hAnsi="Tahoma" w:cs="Tahoma"/>
-          <w:color w:val="212529"/>
-          <w:shd w:val="clear" w:color="auto" w:fill="FFFFFF"/>
-        </w:rPr>
-        <w:t> is the practice of converting data from raw figures into a graphical representation such as graphs, maps, charts, and complex dashboards.</w:t>
-      </w:r>
-    </w:p>
-    <w:p>
-      <w:pPr>
-        <w:rPr>
-          <w:rFonts w:ascii="Tahoma" w:hAnsi="Tahoma" w:cs="Tahoma"/>
-          <w:color w:val="212529"/>
-          <w:shd w:val="clear" w:color="auto" w:fill="FFFFFF"/>
-        </w:rPr>
-      </w:pPr>
-    </w:p>
-    <w:p>
-      <w:pPr>
-        <w:rPr>
-          <w:rFonts w:ascii="Tahoma" w:hAnsi="Tahoma" w:cs="Tahoma"/>
-          <w:color w:val="212529"/>
-          <w:shd w:val="clear" w:color="auto" w:fill="FFFFFF"/>
-        </w:rPr>
-      </w:pPr>
-      <w:r>
-        <w:rPr>
-          <w:rFonts w:ascii="Tahoma" w:hAnsi="Tahoma" w:cs="Tahoma"/>
-          <w:color w:val="212529"/>
-          <w:shd w:val="clear" w:color="auto" w:fill="FFFFFF"/>
-        </w:rPr>
-        <w:t>Seven common Examples of dataViz tasks and chart types:</w:t>
-      </w:r>
-    </w:p>
-    <w:p>
-      <w:pPr>
-        <w:pStyle w:val="ListParagraph"/>
-        <w:numPr>
-          <w:ilvl w:val="0"/>
-          <w:numId w:val="1"/>
-        </w:numPr>
-        <w:rPr>
-          <w:rFonts w:ascii="Tahoma" w:hAnsi="Tahoma" w:cs="Tahoma"/>
-          <w:color w:val="212529"/>
-          <w:shd w:val="clear" w:color="auto" w:fill="FFFFFF"/>
-        </w:rPr>
-      </w:pPr>
-      <w:r>
-        <w:rPr>
-          <w:rFonts w:ascii="Tahoma" w:hAnsi="Tahoma" w:cs="Tahoma"/>
-          <w:color w:val="212529"/>
-          <w:shd w:val="clear" w:color="auto" w:fill="FFFFFF"/>
-        </w:rPr>
-        <w:t>Common Comparison</w:t>
-      </w:r>
-    </w:p>
-    <w:p>
-      <w:pPr>
-        <w:pStyle w:val="ListParagraph"/>
-        <w:numPr>
-          <w:ilvl w:val="0"/>
-          <w:numId w:val="2"/>
-        </w:numPr>
-        <w:rPr>
-          <w:rFonts w:ascii="Tahoma" w:hAnsi="Tahoma" w:cs="Tahoma"/>
-          <w:color w:val="212529"/>
-          <w:shd w:val="clear" w:color="auto" w:fill="FFFFFF"/>
-        </w:rPr>
-      </w:pPr>
-      <w:r>
-        <w:rPr>
-          <w:rFonts w:ascii="Tahoma" w:hAnsi="Tahoma" w:cs="Tahoma"/>
-          <w:color w:val="212529"/>
-          <w:shd w:val="clear" w:color="auto" w:fill="FFFFFF"/>
-        </w:rPr>
-        <w:t>Bar / Column charts</w:t>
-      </w:r>
-    </w:p>
-    <w:p>
-      <w:pPr>
-        <w:pStyle w:val="ListParagraph"/>
-        <w:numPr>
-          <w:ilvl w:val="0"/>
-          <w:numId w:val="2"/>
-        </w:numPr>
-        <w:rPr>
-          <w:rFonts w:ascii="Tahoma" w:hAnsi="Tahoma" w:cs="Tahoma"/>
-          <w:color w:val="212529"/>
-          <w:shd w:val="clear" w:color="auto" w:fill="FFFFFF"/>
-        </w:rPr>
-      </w:pPr>
-      <w:r>
-        <w:rPr>
-          <w:rFonts w:ascii="Tahoma" w:hAnsi="Tahoma" w:cs="Tahoma"/>
-          <w:color w:val="212529"/>
-          <w:shd w:val="clear" w:color="auto" w:fill="FFFFFF"/>
-        </w:rPr>
-        <w:t>Stacked chart, 100% stacked chart</w:t>
-      </w:r>
-    </w:p>
-    <w:p>
-      <w:pPr>
-        <w:pStyle w:val="ListParagraph"/>
-        <w:numPr>
-          <w:ilvl w:val="0"/>
-          <w:numId w:val="2"/>
-        </w:numPr>
-        <w:rPr>
-          <w:rFonts w:ascii="Tahoma" w:hAnsi="Tahoma" w:cs="Tahoma"/>
-          <w:color w:val="212529"/>
-          <w:shd w:val="clear" w:color="auto" w:fill="FFFFFF"/>
-        </w:rPr>
-      </w:pPr>
-      <w:r>
-        <w:rPr>
-          <w:rFonts w:ascii="Tahoma" w:hAnsi="Tahoma" w:cs="Tahoma"/>
-          <w:color w:val="212529"/>
-          <w:shd w:val="clear" w:color="auto" w:fill="FFFFFF"/>
-        </w:rPr>
-        <w:t>Radar Chart</w:t>
-      </w:r>
-    </w:p>
-    <w:p>
-      <w:pPr>
-        <w:rPr>
-          <w:rFonts w:ascii="Tahoma" w:hAnsi="Tahoma" w:cs="Tahoma"/>
-          <w:color w:val="212529"/>
-          <w:shd w:val="clear" w:color="auto" w:fill="FFFFFF"/>
-        </w:rPr>
-      </w:pPr>
-      <w:hyperlink r:id="rId5" w:history="1">
+        </w:rPr>
+        <w:t>Purpose:</w:t>
+      </w:r>
+    </w:p>
+    <w:p>
+      <w:pPr>
+        <w:rPr>
+          <w:sz w:val="28"/>
+          <w:szCs w:val="28"/>
+        </w:rPr>
+      </w:pPr>
+      <w:r>
+        <w:rPr>
+          <w:sz w:val="28"/>
+          <w:szCs w:val="28"/>
+        </w:rPr>
+        <w:t>Th</w:t>
+      </w:r>
+      <w:r>
+        <w:rPr>
+          <w:sz w:val="28"/>
+          <w:szCs w:val="28"/>
+        </w:rPr>
+        <w:t xml:space="preserve">e purpose of the </w:t>
+      </w:r>
+      <w:r>
+        <w:rPr>
+          <w:sz w:val="28"/>
+          <w:szCs w:val="28"/>
+        </w:rPr>
+        <w:t xml:space="preserve">app </w:t>
+      </w:r>
+      <w:r>
+        <w:rPr>
+          <w:sz w:val="28"/>
+          <w:szCs w:val="28"/>
+        </w:rPr>
+        <w:t xml:space="preserve">is to </w:t>
+      </w:r>
+      <w:r>
+        <w:rPr>
+          <w:sz w:val="28"/>
+          <w:szCs w:val="28"/>
+        </w:rPr>
+        <w:t>enable users to log their shift timings and hourly rate. Thus</w:t>
+      </w:r>
+      <w:r>
+        <w:rPr>
+          <w:sz w:val="28"/>
+          <w:szCs w:val="28"/>
+        </w:rPr>
+        <w:t>,</w:t>
+      </w:r>
+      <w:r>
+        <w:rPr>
+          <w:sz w:val="28"/>
+          <w:szCs w:val="28"/>
+        </w:rPr>
+        <w:t xml:space="preserve"> this app gives a total earned of the shift </w:t>
+      </w:r>
+      <w:r>
+        <w:rPr>
+          <w:sz w:val="28"/>
+          <w:szCs w:val="28"/>
+        </w:rPr>
+        <w:t>and</w:t>
+      </w:r>
+      <w:r>
+        <w:rPr>
+          <w:sz w:val="28"/>
+          <w:szCs w:val="28"/>
+        </w:rPr>
+        <w:t xml:space="preserve"> reminds to swipe-in, swipe-out, suggest </w:t>
+      </w:r>
+      <w:r>
+        <w:rPr>
+          <w:sz w:val="28"/>
+          <w:szCs w:val="28"/>
+        </w:rPr>
+        <w:t>taking</w:t>
+      </w:r>
+      <w:r>
+        <w:rPr>
+          <w:sz w:val="28"/>
+          <w:szCs w:val="28"/>
+        </w:rPr>
+        <w:t xml:space="preserve"> a break</w:t>
+      </w:r>
+      <w:r>
+        <w:rPr>
+          <w:sz w:val="28"/>
+          <w:szCs w:val="28"/>
+        </w:rPr>
+        <w:t xml:space="preserve"> as a notification.</w:t>
+      </w:r>
+    </w:p>
+    <w:p>
+      <w:pPr>
+        <w:rPr>
+          <w:sz w:val="36"/>
+          <w:szCs w:val="36"/>
+        </w:rPr>
+      </w:pPr>
+    </w:p>
+    <w:p>
+      <w:pPr>
+        <w:rPr>
+          <w:sz w:val="36"/>
+          <w:szCs w:val="36"/>
+        </w:rPr>
+      </w:pPr>
+      <w:r>
+        <w:rPr>
+          <w:sz w:val="36"/>
+          <w:szCs w:val="36"/>
+        </w:rPr>
+        <w:t>Wireframe</w:t>
+      </w:r>
+      <w:r>
+        <w:rPr>
+          <w:sz w:val="36"/>
+          <w:szCs w:val="36"/>
+        </w:rPr>
+        <w:t>:</w:t>
+      </w:r>
+    </w:p>
+    <w:p>
+      <w:pPr>
+        <w:rPr>
+          <w:sz w:val="36"/>
+          <w:szCs w:val="36"/>
+        </w:rPr>
+      </w:pPr>
+      <w:hyperlink r:id="rId8" w:history="1">
         <w:r>
           <w:rPr>
             <w:rStyle w:val="Hyperlink"/>
-            <w:rFonts w:ascii="Tahoma" w:hAnsi="Tahoma" w:cs="Tahoma"/>
-            <w:shd w:val="clear" w:color="auto" w:fill="FFFFFF"/>
+            <w:sz w:val="36"/>
+            <w:szCs w:val="36"/>
           </w:rPr>
-          <w:t>https://www.anychart.com/blog/2017/04/12/data-comparison-chart-type-visualization/</w:t>
+          <w:t>https://wireframe.cc/pro/pp/d60f9d5a9517376</w:t>
         </w:r>
       </w:hyperlink>
     </w:p>
     <w:p>
       <w:pPr>
-        <w:pStyle w:val="ListParagraph"/>
+        <w:rPr>
+          <w:sz w:val="36"/>
+          <w:szCs w:val="36"/>
+        </w:rPr>
+      </w:pPr>
+    </w:p>
+    <w:p>
+      <w:pPr>
+        <w:rPr>
+          <w:sz w:val="36"/>
+          <w:szCs w:val="36"/>
+        </w:rPr>
+      </w:pPr>
+      <w:r>
+        <w:rPr>
+          <w:sz w:val="36"/>
+          <w:szCs w:val="36"/>
+        </w:rPr>
+        <w:t>Scope</w:t>
+      </w:r>
+      <w:r>
+        <w:rPr>
+          <w:sz w:val="36"/>
+          <w:szCs w:val="36"/>
+        </w:rPr>
+        <w:t>:</w:t>
+      </w:r>
+    </w:p>
+    <w:p>
+      <w:pPr>
         <w:numPr>
           <w:ilvl w:val="0"/>
-          <w:numId w:val="1"/>
+          <w:numId w:val="4"/>
         </w:numPr>
         <w:rPr>
-          <w:rFonts w:ascii="Tahoma" w:hAnsi="Tahoma" w:cs="Tahoma"/>
-          <w:color w:val="212529"/>
-          <w:shd w:val="clear" w:color="auto" w:fill="FFFFFF"/>
-        </w:rPr>
-      </w:pPr>
-      <w:r>
-        <w:rPr>
-          <w:rFonts w:ascii="Tahoma" w:hAnsi="Tahoma" w:cs="Tahoma"/>
-          <w:color w:val="212529"/>
-          <w:shd w:val="clear" w:color="auto" w:fill="FFFFFF"/>
-        </w:rPr>
-        <w:t>Explore Composition and Part-to-Whole Relationships in Data</w:t>
-      </w:r>
-    </w:p>
-    <w:p>
-      <w:pPr>
-        <w:pStyle w:val="ListParagraph"/>
+          <w:sz w:val="32"/>
+          <w:szCs w:val="32"/>
+        </w:rPr>
+      </w:pPr>
+      <w:r>
+        <w:rPr>
+          <w:sz w:val="32"/>
+          <w:szCs w:val="32"/>
+        </w:rPr>
+        <w:t>Login Screen:</w:t>
+      </w:r>
+    </w:p>
+    <w:p>
+      <w:pPr>
+        <w:rPr>
+          <w:sz w:val="28"/>
+          <w:szCs w:val="28"/>
+        </w:rPr>
+      </w:pPr>
+      <w:r>
+        <w:rPr>
+          <w:sz w:val="28"/>
+          <w:szCs w:val="28"/>
+        </w:rPr>
+        <w:t>Design a login screen or use the system pin to authorize into the app.</w:t>
+      </w:r>
+    </w:p>
+    <w:p>
+      <w:pPr>
+        <w:rPr>
+          <w:sz w:val="28"/>
+          <w:szCs w:val="28"/>
+        </w:rPr>
+      </w:pPr>
+      <w:r>
+        <w:pict w14:anchorId="6E9E1356">
+          <v:shapetype id="_x0000_t75" coordsize="21600,21600" o:spt="75" o:preferrelative="t" path="m@4@5l@4@11@9@11@9@5xe" filled="f" stroked="f">
+            <v:stroke joinstyle="miter"/>
+            <v:formulas>
+              <v:f eqn="if lineDrawn pixelLineWidth 0"/>
+              <v:f eqn="sum @0 1 0"/>
+              <v:f eqn="sum 0 0 @1"/>
+              <v:f eqn="prod @2 1 2"/>
+              <v:f eqn="prod @3 21600 pixelWidth"/>
+              <v:f eqn="prod @3 21600 pixelHeight"/>
+              <v:f eqn="sum @0 0 1"/>
+              <v:f eqn="prod @6 1 2"/>
+              <v:f eqn="prod @7 21600 pixelWidth"/>
+              <v:f eqn="sum @8 21600 0"/>
+              <v:f eqn="prod @7 21600 pixelHeight"/>
+              <v:f eqn="sum @10 21600 0"/>
+            </v:formulas>
+            <v:path o:extrusionok="f" gradientshapeok="t" o:connecttype="rect"/>
+            <o:lock v:ext="edit" aspectratio="t"/>
+          </v:shapetype>
+          <v:shape id="_x0000_i1025" type="#_x0000_t75" style="width:214.2pt;height:278.4pt">
+            <v:imagedata r:id="rId9" o:title=""/>
+          </v:shape>
+        </w:pict>
+      </w:r>
+    </w:p>
+    <w:p>
+      <w:pPr>
+        <w:rPr>
+          <w:sz w:val="36"/>
+          <w:szCs w:val="36"/>
+        </w:rPr>
+      </w:pPr>
+    </w:p>
+    <w:p>
+      <w:pPr>
         <w:numPr>
           <w:ilvl w:val="0"/>
-          <w:numId w:val="2"/>
+          <w:numId w:val="4"/>
         </w:numPr>
         <w:rPr>
-          <w:rFonts w:ascii="Tahoma" w:hAnsi="Tahoma" w:cs="Tahoma"/>
-          <w:color w:val="212529"/>
-          <w:shd w:val="clear" w:color="auto" w:fill="FFFFFF"/>
-        </w:rPr>
-      </w:pPr>
-      <w:r>
-        <w:rPr>
-          <w:rFonts w:ascii="Tahoma" w:hAnsi="Tahoma" w:cs="Tahoma"/>
-          <w:color w:val="212529"/>
-          <w:shd w:val="clear" w:color="auto" w:fill="FFFFFF"/>
-        </w:rPr>
-        <w:t>Pie chart and donut chart</w:t>
-      </w:r>
-    </w:p>
-    <w:p>
-      <w:pPr>
-        <w:pStyle w:val="ListParagraph"/>
+          <w:sz w:val="32"/>
+          <w:szCs w:val="32"/>
+        </w:rPr>
+      </w:pPr>
+      <w:r>
+        <w:rPr>
+          <w:sz w:val="32"/>
+          <w:szCs w:val="32"/>
+        </w:rPr>
+        <w:t>Dashboard</w:t>
+      </w:r>
+    </w:p>
+    <w:p>
+      <w:pPr>
+        <w:rPr>
+          <w:sz w:val="28"/>
+          <w:szCs w:val="28"/>
+        </w:rPr>
+      </w:pPr>
+      <w:r>
+        <w:rPr>
+          <w:sz w:val="28"/>
+          <w:szCs w:val="28"/>
+        </w:rPr>
+        <w:t xml:space="preserve">This screen gives the overview of decks user </w:t>
+      </w:r>
+      <w:r>
+        <w:rPr>
+          <w:sz w:val="28"/>
+          <w:szCs w:val="28"/>
+        </w:rPr>
+        <w:t>created</w:t>
+      </w:r>
+      <w:r>
+        <w:rPr>
+          <w:sz w:val="28"/>
+          <w:szCs w:val="28"/>
+        </w:rPr>
+        <w:t>. A</w:t>
+      </w:r>
+      <w:r>
+        <w:rPr>
+          <w:sz w:val="28"/>
+          <w:szCs w:val="28"/>
+        </w:rPr>
+        <w:t xml:space="preserve"> button to create </w:t>
+      </w:r>
+      <w:r>
+        <w:rPr>
+          <w:sz w:val="28"/>
+          <w:szCs w:val="28"/>
+        </w:rPr>
+        <w:t>new deck</w:t>
+      </w:r>
+      <w:r>
+        <w:rPr>
+          <w:sz w:val="28"/>
+          <w:szCs w:val="28"/>
+        </w:rPr>
+        <w:t xml:space="preserve">, </w:t>
+      </w:r>
+      <w:r>
+        <w:rPr>
+          <w:sz w:val="28"/>
+          <w:szCs w:val="28"/>
+        </w:rPr>
+        <w:t>total earnings</w:t>
+      </w:r>
+      <w:r>
+        <w:rPr>
+          <w:sz w:val="28"/>
+          <w:szCs w:val="28"/>
+        </w:rPr>
+        <w:t xml:space="preserve"> text view at the bottom gets the total earnings from all the decks</w:t>
+      </w:r>
+      <w:r>
+        <w:rPr>
+          <w:sz w:val="28"/>
+          <w:szCs w:val="28"/>
+        </w:rPr>
+        <w:t>.</w:t>
+      </w:r>
+    </w:p>
+    <w:p>
+      <w:r>
+        <w:pict w14:anchorId="787FEF57">
+          <v:shape id="_x0000_i1028" type="#_x0000_t75" style="width:324.6pt;height:486.6pt">
+            <v:imagedata r:id="rId10" o:title=""/>
+          </v:shape>
+        </w:pict>
+      </w:r>
+    </w:p>
+    <w:p>
+      <w:pPr>
+        <w:rPr>
+          <w:sz w:val="36"/>
+          <w:szCs w:val="36"/>
+        </w:rPr>
+      </w:pPr>
+    </w:p>
+    <w:p>
+      <w:pPr>
         <w:numPr>
           <w:ilvl w:val="0"/>
-          <w:numId w:val="2"/>
+          <w:numId w:val="4"/>
         </w:numPr>
         <w:rPr>
-          <w:rFonts w:ascii="Tahoma" w:hAnsi="Tahoma" w:cs="Tahoma"/>
-          <w:color w:val="212529"/>
-          <w:shd w:val="clear" w:color="auto" w:fill="FFFFFF"/>
-        </w:rPr>
-      </w:pPr>
-      <w:r>
-        <w:rPr>
-          <w:rFonts w:ascii="Tahoma" w:hAnsi="Tahoma" w:cs="Tahoma"/>
-          <w:color w:val="212529"/>
-          <w:shd w:val="clear" w:color="auto" w:fill="FFFFFF"/>
-        </w:rPr>
-        <w:t>Pyramid chart</w:t>
-      </w:r>
-    </w:p>
-    <w:p>
-      <w:pPr>
-        <w:pStyle w:val="ListParagraph"/>
+          <w:sz w:val="32"/>
+          <w:szCs w:val="32"/>
+        </w:rPr>
+      </w:pPr>
+      <w:r>
+        <w:rPr>
+          <w:sz w:val="32"/>
+          <w:szCs w:val="32"/>
+        </w:rPr>
+        <w:t>WorkDeck</w:t>
+      </w:r>
+    </w:p>
+    <w:p>
+      <w:pPr>
+        <w:rPr>
+          <w:sz w:val="28"/>
+          <w:szCs w:val="28"/>
+        </w:rPr>
+      </w:pPr>
+      <w:r>
+        <w:rPr>
+          <w:sz w:val="28"/>
+          <w:szCs w:val="28"/>
+        </w:rPr>
+        <w:t xml:space="preserve">This screen </w:t>
+      </w:r>
+      <w:r>
+        <w:rPr>
+          <w:sz w:val="28"/>
+          <w:szCs w:val="28"/>
+        </w:rPr>
+        <w:t>takes the user input of the company name, shift start, shift end, hourly rate, tips. There will be two buttons swipe-in and swipe-out</w:t>
+      </w:r>
+      <w:r>
+        <w:rPr>
+          <w:sz w:val="28"/>
+          <w:szCs w:val="28"/>
+        </w:rPr>
+        <w:t>. The user should log both swipe-in and swipe-out to calculate the total earnings for the shift.</w:t>
+      </w:r>
+    </w:p>
+    <w:p>
+      <w:pPr>
+        <w:rPr>
+          <w:sz w:val="28"/>
+          <w:szCs w:val="28"/>
+        </w:rPr>
+      </w:pPr>
+      <w:r>
+        <w:pict w14:anchorId="2FA15BBD">
+          <v:shape id="_x0000_i1032" type="#_x0000_t75" style="width:319.8pt;height:480pt">
+            <v:imagedata r:id="rId11" o:title=""/>
+          </v:shape>
+        </w:pict>
+      </w:r>
+    </w:p>
+    <w:p>
+      <w:pPr>
+        <w:rPr>
+          <w:sz w:val="36"/>
+          <w:szCs w:val="36"/>
+        </w:rPr>
+      </w:pPr>
+    </w:p>
+    <w:p>
+      <w:pPr>
         <w:numPr>
           <w:ilvl w:val="0"/>
-          <w:numId w:val="2"/>
+          <w:numId w:val="4"/>
         </w:numPr>
         <w:rPr>
-          <w:rFonts w:ascii="Tahoma" w:hAnsi="Tahoma" w:cs="Tahoma"/>
-          <w:color w:val="212529"/>
-          <w:shd w:val="clear" w:color="auto" w:fill="FFFFFF"/>
-        </w:rPr>
-      </w:pPr>
-      <w:r>
-        <w:rPr>
-          <w:rFonts w:ascii="Tahoma" w:hAnsi="Tahoma" w:cs="Tahoma"/>
-          <w:color w:val="212529"/>
-          <w:shd w:val="clear" w:color="auto" w:fill="FFFFFF"/>
-        </w:rPr>
-        <w:t>Funnel chart</w:t>
-      </w:r>
-    </w:p>
-    <w:p>
-      <w:pPr>
-        <w:pStyle w:val="ListParagraph"/>
-        <w:numPr>
-          <w:ilvl w:val="0"/>
-          <w:numId w:val="2"/>
-        </w:numPr>
-        <w:rPr>
-          <w:rFonts w:ascii="Tahoma" w:hAnsi="Tahoma" w:cs="Tahoma"/>
-          <w:color w:val="212529"/>
-          <w:shd w:val="clear" w:color="auto" w:fill="FFFFFF"/>
-        </w:rPr>
-      </w:pPr>
-      <w:r>
-        <w:rPr>
-          <w:rFonts w:ascii="Tahoma" w:hAnsi="Tahoma" w:cs="Tahoma"/>
-          <w:color w:val="212529"/>
-          <w:shd w:val="clear" w:color="auto" w:fill="FFFFFF"/>
-        </w:rPr>
-        <w:t>Treemap chart</w:t>
-      </w:r>
-    </w:p>
-    <w:p>
-      <w:pPr>
-        <w:rPr>
-          <w:rFonts w:ascii="Tahoma" w:hAnsi="Tahoma" w:cs="Tahoma"/>
-          <w:color w:val="212529"/>
-          <w:shd w:val="clear" w:color="auto" w:fill="FFFFFF"/>
-        </w:rPr>
-      </w:pPr>
-    </w:p>
-    <w:p>
-      <w:pPr>
-        <w:rPr>
-          <w:rFonts w:ascii="Arial" w:hAnsi="Arial" w:cs="Arial"/>
-          <w:color w:val="F6F7F9"/>
-          <w:sz w:val="30"/>
-          <w:szCs w:val="30"/>
-        </w:rPr>
-      </w:pPr>
-    </w:p>
-    <w:p>
-      <w:pPr>
-        <w:rPr>
-          <w:rFonts w:ascii="Arial" w:hAnsi="Arial" w:cs="Arial"/>
-          <w:color w:val="F6F7F9"/>
-          <w:sz w:val="30"/>
-          <w:szCs w:val="30"/>
-        </w:rPr>
-      </w:pPr>
-    </w:p>
-    <w:p>
-      <w:pPr>
-        <w:rPr>
-          <w:rFonts w:ascii="Arial" w:hAnsi="Arial" w:cs="Arial"/>
-          <w:color w:val="000000"/>
-          <w:sz w:val="30"/>
-          <w:szCs w:val="30"/>
-        </w:rPr>
-      </w:pPr>
-    </w:p>
-    <w:p>
-      <w:pPr>
-        <w:rPr>
-          <w:rFonts w:ascii="Arial" w:hAnsi="Arial" w:cs="Arial"/>
-          <w:color w:val="000000"/>
-          <w:sz w:val="30"/>
-          <w:szCs w:val="30"/>
-        </w:rPr>
-      </w:pPr>
-      <w:hyperlink r:id="rId6" w:history="1">
-        <w:r>
-          <w:rPr>
-            <w:rStyle w:val="Hyperlink"/>
-            <w:rFonts w:ascii="Arial" w:hAnsi="Arial" w:cs="Arial"/>
-            <w:sz w:val="30"/>
-            <w:szCs w:val="30"/>
-          </w:rPr>
-          <w:t>https://www.anychart.com/blog/2017/04/12/data-comparison-chart-type-visualization/</w:t>
-        </w:r>
-      </w:hyperlink>
-    </w:p>
-    <w:p>
-      <w:pPr>
-        <w:rPr>
-          <w:rFonts w:ascii="Arial" w:hAnsi="Arial" w:cs="Arial"/>
-          <w:color w:val="000000"/>
-          <w:sz w:val="30"/>
-          <w:szCs w:val="30"/>
-        </w:rPr>
-      </w:pPr>
-    </w:p>
-    <w:p>
-      <w:pPr>
-        <w:rPr>
-          <w:rFonts w:ascii="Arial" w:hAnsi="Arial" w:cs="Arial"/>
-          <w:color w:val="000000"/>
-          <w:sz w:val="30"/>
-          <w:szCs w:val="30"/>
-        </w:rPr>
-      </w:pPr>
-    </w:p>
-    <w:p>
-      <w:pPr>
-        <w:rPr>
-          <w:rFonts w:ascii="Arial" w:hAnsi="Arial" w:cs="Arial"/>
-          <w:color w:val="000000"/>
-          <w:sz w:val="30"/>
-          <w:szCs w:val="30"/>
-        </w:rPr>
-      </w:pPr>
-    </w:p>
-    <w:p/>
-    <w:p/>
+          <w:sz w:val="32"/>
+          <w:szCs w:val="32"/>
+        </w:rPr>
+      </w:pPr>
+      <w:r>
+        <w:rPr>
+          <w:sz w:val="32"/>
+          <w:szCs w:val="32"/>
+        </w:rPr>
+        <w:t>Screen Notifying</w:t>
+      </w:r>
+    </w:p>
+    <w:p>
+      <w:pPr>
+        <w:rPr>
+          <w:sz w:val="28"/>
+          <w:szCs w:val="28"/>
+        </w:rPr>
+      </w:pPr>
+      <w:r>
+        <w:rPr>
+          <w:sz w:val="28"/>
+          <w:szCs w:val="28"/>
+        </w:rPr>
+        <w:t xml:space="preserve">This screen takes full view of the mobile screen highlighting the details. Like notifying not to forget the swipe-in, swipe-out at the start of the shift and end of the shift. It also displays </w:t>
+      </w:r>
+      <w:r>
+        <w:rPr>
+          <w:sz w:val="28"/>
+          <w:szCs w:val="28"/>
+        </w:rPr>
+        <w:t xml:space="preserve">a </w:t>
+      </w:r>
+      <w:r>
+        <w:rPr>
+          <w:sz w:val="28"/>
+          <w:szCs w:val="28"/>
+        </w:rPr>
+        <w:t>random fact</w:t>
+      </w:r>
+      <w:r>
+        <w:rPr>
+          <w:sz w:val="28"/>
+          <w:szCs w:val="28"/>
+        </w:rPr>
+        <w:t xml:space="preserve"> using third party </w:t>
+      </w:r>
+      <w:r>
+        <w:rPr>
+          <w:sz w:val="28"/>
+          <w:szCs w:val="28"/>
+        </w:rPr>
+        <w:t>API to cheer</w:t>
+      </w:r>
+      <w:r>
+        <w:rPr>
+          <w:sz w:val="28"/>
+          <w:szCs w:val="28"/>
+        </w:rPr>
+        <w:t>.</w:t>
+      </w:r>
+      <w:r>
+        <w:rPr>
+          <w:sz w:val="28"/>
+          <w:szCs w:val="28"/>
+        </w:rPr>
+        <w:t xml:space="preserve"> </w:t>
+      </w:r>
+    </w:p>
+    <w:p>
+      <w:pPr>
+        <w:rPr>
+          <w:sz w:val="28"/>
+          <w:szCs w:val="28"/>
+        </w:rPr>
+      </w:pPr>
+    </w:p>
+    <w:p>
+      <w:r>
+        <w:pict w14:anchorId="2D424D37">
+          <v:shape id="_x0000_i1033" type="#_x0000_t75" style="width:319.8pt;height:480pt">
+            <v:imagedata r:id="rId12" o:title=""/>
+          </v:shape>
+        </w:pict>
+      </w:r>
+    </w:p>
     <w:sectPr>
+      <w:headerReference w:type="default" r:id="rId13"/>
       <w:pgSz w:w="12240" w:h="15840"/>
       <w:pgMar w:top="1440" w:right="1440" w:bottom="1440" w:left="1440" w:header="708" w:footer="708" w:gutter="0"/>
+      <w:pgNumType w:start="0"/>
       <w:cols w:space="708"/>
+      <w:titlePg/>
       <w:docGrid w:linePitch="360"/>
     </w:sectPr>
   </w:body>
 </w:document>
+</file>
+
+<file path=word/endnotes.xml><?xml version="1.0" encoding="utf-8"?>
+<w:endnotes xmlns:wpc="http://schemas.microsoft.com/office/word/2010/wordprocessingCanvas" xmlns:cx="http://schemas.microsoft.com/office/drawing/2014/chartex" xmlns:cx1="http://schemas.microsoft.com/office/drawing/2015/9/8/chartex" xmlns:cx2="http://schemas.microsoft.com/office/drawing/2015/10/21/chartex" xmlns:cx3="http://schemas.microsoft.com/office/drawing/2016/5/9/chartex" xmlns:cx4="http://schemas.microsoft.com/office/drawing/2016/5/10/chartex" xmlns:cx5="http://schemas.microsoft.com/office/drawing/2016/5/11/chartex" xmlns:cx6="http://schemas.microsoft.com/office/drawing/2016/5/12/chartex" xmlns:cx7="http://schemas.microsoft.com/office/drawing/2016/5/13/chartex" xmlns:cx8="http://schemas.microsoft.com/office/drawing/2016/5/14/chartex" xmlns:mc="http://schemas.openxmlformats.org/markup-compatibility/2006" xmlns:aink="http://schemas.microsoft.com/office/drawing/2016/ink" xmlns:am3d="http://schemas.microsoft.com/office/drawing/2017/model3d" xmlns:o="urn:schemas-microsoft-com:office:office" xmlns:r="http://schemas.openxmlformats.org/officeDocument/2006/relationships" xmlns:m="http://schemas.openxmlformats.org/officeDocument/2006/math" xmlns:v="urn:schemas-microsoft-com:vml" xmlns:wp14="http://schemas.microsoft.com/office/word/2010/wordprocessingDrawing" xmlns:wp="http://schemas.openxmlformats.org/drawingml/2006/wordprocessingDrawing" xmlns:w10="urn:schemas-microsoft-com:office:word" xmlns:w="http://schemas.openxmlformats.org/wordprocessingml/2006/main" xmlns:w14="http://schemas.microsoft.com/office/word/2010/wordml" xmlns:w15="http://schemas.microsoft.com/office/word/2012/wordml" xmlns:w16cex="http://schemas.microsoft.com/office/word/2018/wordml/cex" xmlns:w16cid="http://schemas.microsoft.com/office/word/2016/wordml/cid" xmlns:w16="http://schemas.microsoft.com/office/word/2018/wordml" xmlns:w16sdtdh="http://schemas.microsoft.com/office/word/2020/wordml/sdtdatahash" xmlns:w16se="http://schemas.microsoft.com/office/word/2015/wordml/symex" xmlns:wpg="http://schemas.microsoft.com/office/word/2010/wordprocessingGroup" xmlns:wpi="http://schemas.microsoft.com/office/word/2010/wordprocessingInk" xmlns:wne="http://schemas.microsoft.com/office/word/2006/wordml" xmlns:wps="http://schemas.microsoft.com/office/word/2010/wordprocessingShape" mc:Ignorable="w14 w15 w16se w16cid w16 w16cex w16sdtdh wp14">
+  <w:endnote w:type="separator" w:id="-1">
+    <w:p>
+      <w:pPr>
+        <w:spacing w:after="0" w:line="240" w:lineRule="auto"/>
+      </w:pPr>
+      <w:r>
+        <w:separator/>
+      </w:r>
+    </w:p>
+  </w:endnote>
+  <w:endnote w:type="continuationSeparator" w:id="0">
+    <w:p>
+      <w:pPr>
+        <w:spacing w:after="0" w:line="240" w:lineRule="auto"/>
+      </w:pPr>
+      <w:r>
+        <w:continuationSeparator/>
+      </w:r>
+    </w:p>
+  </w:endnote>
+</w:endnotes>
+</file>
+
+<file path=word/footnotes.xml><?xml version="1.0" encoding="utf-8"?>
+<w:footnotes xmlns:wpc="http://schemas.microsoft.com/office/word/2010/wordprocessingCanvas" xmlns:cx="http://schemas.microsoft.com/office/drawing/2014/chartex" xmlns:cx1="http://schemas.microsoft.com/office/drawing/2015/9/8/chartex" xmlns:cx2="http://schemas.microsoft.com/office/drawing/2015/10/21/chartex" xmlns:cx3="http://schemas.microsoft.com/office/drawing/2016/5/9/chartex" xmlns:cx4="http://schemas.microsoft.com/office/drawing/2016/5/10/chartex" xmlns:cx5="http://schemas.microsoft.com/office/drawing/2016/5/11/chartex" xmlns:cx6="http://schemas.microsoft.com/office/drawing/2016/5/12/chartex" xmlns:cx7="http://schemas.microsoft.com/office/drawing/2016/5/13/chartex" xmlns:cx8="http://schemas.microsoft.com/office/drawing/2016/5/14/chartex" xmlns:mc="http://schemas.openxmlformats.org/markup-compatibility/2006" xmlns:aink="http://schemas.microsoft.com/office/drawing/2016/ink" xmlns:am3d="http://schemas.microsoft.com/office/drawing/2017/model3d" xmlns:o="urn:schemas-microsoft-com:office:office" xmlns:r="http://schemas.openxmlformats.org/officeDocument/2006/relationships" xmlns:m="http://schemas.openxmlformats.org/officeDocument/2006/math" xmlns:v="urn:schemas-microsoft-com:vml" xmlns:wp14="http://schemas.microsoft.com/office/word/2010/wordprocessingDrawing" xmlns:wp="http://schemas.openxmlformats.org/drawingml/2006/wordprocessingDrawing" xmlns:w10="urn:schemas-microsoft-com:office:word" xmlns:w="http://schemas.openxmlformats.org/wordprocessingml/2006/main" xmlns:w14="http://schemas.microsoft.com/office/word/2010/wordml" xmlns:w15="http://schemas.microsoft.com/office/word/2012/wordml" xmlns:w16cex="http://schemas.microsoft.com/office/word/2018/wordml/cex" xmlns:w16cid="http://schemas.microsoft.com/office/word/2016/wordml/cid" xmlns:w16="http://schemas.microsoft.com/office/word/2018/wordml" xmlns:w16sdtdh="http://schemas.microsoft.com/office/word/2020/wordml/sdtdatahash" xmlns:w16se="http://schemas.microsoft.com/office/word/2015/wordml/symex" xmlns:wpg="http://schemas.microsoft.com/office/word/2010/wordprocessingGroup" xmlns:wpi="http://schemas.microsoft.com/office/word/2010/wordprocessingInk" xmlns:wne="http://schemas.microsoft.com/office/word/2006/wordml" xmlns:wps="http://schemas.microsoft.com/office/word/2010/wordprocessingShape" mc:Ignorable="w14 w15 w16se w16cid w16 w16cex w16sdtdh wp14">
+  <w:footnote w:type="separator" w:id="-1">
+    <w:p>
+      <w:pPr>
+        <w:spacing w:after="0" w:line="240" w:lineRule="auto"/>
+      </w:pPr>
+      <w:r>
+        <w:separator/>
+      </w:r>
+    </w:p>
+  </w:footnote>
+  <w:footnote w:type="continuationSeparator" w:id="0">
+    <w:p>
+      <w:pPr>
+        <w:spacing w:after="0" w:line="240" w:lineRule="auto"/>
+      </w:pPr>
+      <w:r>
+        <w:continuationSeparator/>
+      </w:r>
+    </w:p>
+  </w:footnote>
+</w:footnotes>
+</file>
+
+<file path=word/header1.xml><?xml version="1.0" encoding="utf-8"?>
+<w:hdr xmlns:wpc="http://schemas.microsoft.com/office/word/2010/wordprocessingCanvas" xmlns:cx="http://schemas.microsoft.com/office/drawing/2014/chartex" xmlns:cx1="http://schemas.microsoft.com/office/drawing/2015/9/8/chartex" xmlns:cx2="http://schemas.microsoft.com/office/drawing/2015/10/21/chartex" xmlns:cx3="http://schemas.microsoft.com/office/drawing/2016/5/9/chartex" xmlns:cx4="http://schemas.microsoft.com/office/drawing/2016/5/10/chartex" xmlns:cx5="http://schemas.microsoft.com/office/drawing/2016/5/11/chartex" xmlns:cx6="http://schemas.microsoft.com/office/drawing/2016/5/12/chartex" xmlns:cx7="http://schemas.microsoft.com/office/drawing/2016/5/13/chartex" xmlns:cx8="http://schemas.microsoft.com/office/drawing/2016/5/14/chartex" xmlns:mc="http://schemas.openxmlformats.org/markup-compatibility/2006" xmlns:aink="http://schemas.microsoft.com/office/drawing/2016/ink" xmlns:am3d="http://schemas.microsoft.com/office/drawing/2017/model3d" xmlns:o="urn:schemas-microsoft-com:office:office" xmlns:r="http://schemas.openxmlformats.org/officeDocument/2006/relationships" xmlns:m="http://schemas.openxmlformats.org/officeDocument/2006/math" xmlns:v="urn:schemas-microsoft-com:vml" xmlns:wp14="http://schemas.microsoft.com/office/word/2010/wordprocessingDrawing" xmlns:wp="http://schemas.openxmlformats.org/drawingml/2006/wordprocessingDrawing" xmlns:w10="urn:schemas-microsoft-com:office:word" xmlns:w="http://schemas.openxmlformats.org/wordprocessingml/2006/main" xmlns:w14="http://schemas.microsoft.com/office/word/2010/wordml" xmlns:w15="http://schemas.microsoft.com/office/word/2012/wordml" xmlns:w16cex="http://schemas.microsoft.com/office/word/2018/wordml/cex" xmlns:w16cid="http://schemas.microsoft.com/office/word/2016/wordml/cid" xmlns:w16="http://schemas.microsoft.com/office/word/2018/wordml" xmlns:w16sdtdh="http://schemas.microsoft.com/office/word/2020/wordml/sdtdatahash" xmlns:w16se="http://schemas.microsoft.com/office/word/2015/wordml/symex" xmlns:wpg="http://schemas.microsoft.com/office/word/2010/wordprocessingGroup" xmlns:wpi="http://schemas.microsoft.com/office/word/2010/wordprocessingInk" xmlns:wne="http://schemas.microsoft.com/office/word/2006/wordml" xmlns:wps="http://schemas.microsoft.com/office/word/2010/wordprocessingShape" mc:Ignorable="w14 w15 w16se w16cid w16 w16cex w16sdtdh wp14">
+  <w:p>
+    <w:pPr>
+      <w:pStyle w:val="Header"/>
+    </w:pPr>
+    <w:r>
+      <w:t>Lenin Nomula – 432114</w:t>
+    </w:r>
+  </w:p>
+  <w:p>
+    <w:pPr>
+      <w:pStyle w:val="Header"/>
+    </w:pPr>
+    <w:r>
+      <w:t>Project Proposal</w:t>
+    </w:r>
+  </w:p>
+</w:hdr>
 </file>
 
 <file path=word/numbering.xml><?xml version="1.0" encoding="utf-8"?>
@@ -645,11 +1010,197 @@
       </w:rPr>
     </w:lvl>
   </w:abstractNum>
+  <w:abstractNum w:abstractNumId="2" w15:restartNumberingAfterBreak="0">
+    <w:nsid w:val="24533404"/>
+    <w:multiLevelType w:val="hybridMultilevel"/>
+    <w:tmpl w:val="87BA7828"/>
+    <w:lvl w:ilvl="0" w:tplc="10090011">
+      <w:start w:val="1"/>
+      <w:numFmt w:val="decimal"/>
+      <w:lvlText w:val="%1)"/>
+      <w:lvlJc w:val="left"/>
+      <w:pPr>
+        <w:ind w:left="720" w:hanging="360"/>
+      </w:pPr>
+      <w:rPr>
+        <w:rFonts w:hint="default"/>
+      </w:rPr>
+    </w:lvl>
+    <w:lvl w:ilvl="1" w:tplc="10090019" w:tentative="1">
+      <w:start w:val="1"/>
+      <w:numFmt w:val="lowerLetter"/>
+      <w:lvlText w:val="%2."/>
+      <w:lvlJc w:val="left"/>
+      <w:pPr>
+        <w:ind w:left="1440" w:hanging="360"/>
+      </w:pPr>
+    </w:lvl>
+    <w:lvl w:ilvl="2" w:tplc="1009001B" w:tentative="1">
+      <w:start w:val="1"/>
+      <w:numFmt w:val="lowerRoman"/>
+      <w:lvlText w:val="%3."/>
+      <w:lvlJc w:val="right"/>
+      <w:pPr>
+        <w:ind w:left="2160" w:hanging="180"/>
+      </w:pPr>
+    </w:lvl>
+    <w:lvl w:ilvl="3" w:tplc="1009000F" w:tentative="1">
+      <w:start w:val="1"/>
+      <w:numFmt w:val="decimal"/>
+      <w:lvlText w:val="%4."/>
+      <w:lvlJc w:val="left"/>
+      <w:pPr>
+        <w:ind w:left="2880" w:hanging="360"/>
+      </w:pPr>
+    </w:lvl>
+    <w:lvl w:ilvl="4" w:tplc="10090019" w:tentative="1">
+      <w:start w:val="1"/>
+      <w:numFmt w:val="lowerLetter"/>
+      <w:lvlText w:val="%5."/>
+      <w:lvlJc w:val="left"/>
+      <w:pPr>
+        <w:ind w:left="3600" w:hanging="360"/>
+      </w:pPr>
+    </w:lvl>
+    <w:lvl w:ilvl="5" w:tplc="1009001B" w:tentative="1">
+      <w:start w:val="1"/>
+      <w:numFmt w:val="lowerRoman"/>
+      <w:lvlText w:val="%6."/>
+      <w:lvlJc w:val="right"/>
+      <w:pPr>
+        <w:ind w:left="4320" w:hanging="180"/>
+      </w:pPr>
+    </w:lvl>
+    <w:lvl w:ilvl="6" w:tplc="1009000F" w:tentative="1">
+      <w:start w:val="1"/>
+      <w:numFmt w:val="decimal"/>
+      <w:lvlText w:val="%7."/>
+      <w:lvlJc w:val="left"/>
+      <w:pPr>
+        <w:ind w:left="5040" w:hanging="360"/>
+      </w:pPr>
+    </w:lvl>
+    <w:lvl w:ilvl="7" w:tplc="10090019" w:tentative="1">
+      <w:start w:val="1"/>
+      <w:numFmt w:val="lowerLetter"/>
+      <w:lvlText w:val="%8."/>
+      <w:lvlJc w:val="left"/>
+      <w:pPr>
+        <w:ind w:left="5760" w:hanging="360"/>
+      </w:pPr>
+    </w:lvl>
+    <w:lvl w:ilvl="8" w:tplc="1009001B" w:tentative="1">
+      <w:start w:val="1"/>
+      <w:numFmt w:val="lowerRoman"/>
+      <w:lvlText w:val="%9."/>
+      <w:lvlJc w:val="right"/>
+      <w:pPr>
+        <w:ind w:left="6480" w:hanging="180"/>
+      </w:pPr>
+    </w:lvl>
+  </w:abstractNum>
+  <w:abstractNum w:abstractNumId="3" w15:restartNumberingAfterBreak="0">
+    <w:nsid w:val="598224D5"/>
+    <w:multiLevelType w:val="hybridMultilevel"/>
+    <w:tmpl w:val="E4A8B158"/>
+    <w:lvl w:ilvl="0" w:tplc="031A6310">
+      <w:start w:val="1"/>
+      <w:numFmt w:val="decimal"/>
+      <w:lvlText w:val="%1)"/>
+      <w:lvlJc w:val="left"/>
+      <w:pPr>
+        <w:ind w:left="720" w:hanging="360"/>
+      </w:pPr>
+      <w:rPr>
+        <w:rFonts w:hint="default"/>
+        <w:sz w:val="36"/>
+        <w:u w:val="single"/>
+      </w:rPr>
+    </w:lvl>
+    <w:lvl w:ilvl="1" w:tplc="10090019" w:tentative="1">
+      <w:start w:val="1"/>
+      <w:numFmt w:val="lowerLetter"/>
+      <w:lvlText w:val="%2."/>
+      <w:lvlJc w:val="left"/>
+      <w:pPr>
+        <w:ind w:left="1440" w:hanging="360"/>
+      </w:pPr>
+    </w:lvl>
+    <w:lvl w:ilvl="2" w:tplc="1009001B" w:tentative="1">
+      <w:start w:val="1"/>
+      <w:numFmt w:val="lowerRoman"/>
+      <w:lvlText w:val="%3."/>
+      <w:lvlJc w:val="right"/>
+      <w:pPr>
+        <w:ind w:left="2160" w:hanging="180"/>
+      </w:pPr>
+    </w:lvl>
+    <w:lvl w:ilvl="3" w:tplc="1009000F" w:tentative="1">
+      <w:start w:val="1"/>
+      <w:numFmt w:val="decimal"/>
+      <w:lvlText w:val="%4."/>
+      <w:lvlJc w:val="left"/>
+      <w:pPr>
+        <w:ind w:left="2880" w:hanging="360"/>
+      </w:pPr>
+    </w:lvl>
+    <w:lvl w:ilvl="4" w:tplc="10090019" w:tentative="1">
+      <w:start w:val="1"/>
+      <w:numFmt w:val="lowerLetter"/>
+      <w:lvlText w:val="%5."/>
+      <w:lvlJc w:val="left"/>
+      <w:pPr>
+        <w:ind w:left="3600" w:hanging="360"/>
+      </w:pPr>
+    </w:lvl>
+    <w:lvl w:ilvl="5" w:tplc="1009001B" w:tentative="1">
+      <w:start w:val="1"/>
+      <w:numFmt w:val="lowerRoman"/>
+      <w:lvlText w:val="%6."/>
+      <w:lvlJc w:val="right"/>
+      <w:pPr>
+        <w:ind w:left="4320" w:hanging="180"/>
+      </w:pPr>
+    </w:lvl>
+    <w:lvl w:ilvl="6" w:tplc="1009000F" w:tentative="1">
+      <w:start w:val="1"/>
+      <w:numFmt w:val="decimal"/>
+      <w:lvlText w:val="%7."/>
+      <w:lvlJc w:val="left"/>
+      <w:pPr>
+        <w:ind w:left="5040" w:hanging="360"/>
+      </w:pPr>
+    </w:lvl>
+    <w:lvl w:ilvl="7" w:tplc="10090019" w:tentative="1">
+      <w:start w:val="1"/>
+      <w:numFmt w:val="lowerLetter"/>
+      <w:lvlText w:val="%8."/>
+      <w:lvlJc w:val="left"/>
+      <w:pPr>
+        <w:ind w:left="5760" w:hanging="360"/>
+      </w:pPr>
+    </w:lvl>
+    <w:lvl w:ilvl="8" w:tplc="1009001B" w:tentative="1">
+      <w:start w:val="1"/>
+      <w:numFmt w:val="lowerRoman"/>
+      <w:lvlText w:val="%9."/>
+      <w:lvlJc w:val="right"/>
+      <w:pPr>
+        <w:ind w:left="6480" w:hanging="180"/>
+      </w:pPr>
+    </w:lvl>
+  </w:abstractNum>
   <w:num w:numId="1">
     <w:abstractNumId w:val="1"/>
   </w:num>
   <w:num w:numId="2">
     <w:abstractNumId w:val="0"/>
+  </w:num>
+  <w:num w:numId="3">
+    <w:abstractNumId w:val="3"/>
+  </w:num>
+  <w:num w:numId="4">
+    <w:abstractNumId w:val="2"/>
   </w:num>
 </w:numbering>
 </file>
@@ -771,13 +1322,57 @@
     <w:lsdException w:name="HTML Sample" w:semiHidden="1" w:unhideWhenUsed="1"/>
     <w:lsdException w:name="HTML Typewriter" w:semiHidden="1" w:unhideWhenUsed="1"/>
     <w:lsdException w:name="HTML Variable" w:semiHidden="1" w:unhideWhenUsed="1"/>
+    <w:lsdException w:name="Normal Table" w:semiHidden="1" w:unhideWhenUsed="1"/>
     <w:lsdException w:name="annotation subject" w:semiHidden="1" w:unhideWhenUsed="1"/>
     <w:lsdException w:name="No List" w:semiHidden="1" w:unhideWhenUsed="1"/>
     <w:lsdException w:name="Outline List 1" w:semiHidden="1" w:unhideWhenUsed="1"/>
     <w:lsdException w:name="Outline List 2" w:semiHidden="1" w:unhideWhenUsed="1"/>
     <w:lsdException w:name="Outline List 3" w:semiHidden="1" w:unhideWhenUsed="1"/>
+    <w:lsdException w:name="Table Simple 1" w:semiHidden="1" w:unhideWhenUsed="1"/>
+    <w:lsdException w:name="Table Simple 2" w:semiHidden="1" w:unhideWhenUsed="1"/>
+    <w:lsdException w:name="Table Simple 3" w:semiHidden="1" w:unhideWhenUsed="1"/>
+    <w:lsdException w:name="Table Classic 1" w:semiHidden="1" w:unhideWhenUsed="1"/>
+    <w:lsdException w:name="Table Classic 2" w:semiHidden="1" w:unhideWhenUsed="1"/>
+    <w:lsdException w:name="Table Classic 3" w:semiHidden="1" w:unhideWhenUsed="1"/>
+    <w:lsdException w:name="Table Classic 4" w:semiHidden="1" w:unhideWhenUsed="1"/>
+    <w:lsdException w:name="Table Colorful 1" w:semiHidden="1" w:unhideWhenUsed="1"/>
+    <w:lsdException w:name="Table Colorful 2" w:semiHidden="1" w:unhideWhenUsed="1"/>
+    <w:lsdException w:name="Table Colorful 3" w:semiHidden="1" w:unhideWhenUsed="1"/>
+    <w:lsdException w:name="Table Columns 1" w:semiHidden="1" w:unhideWhenUsed="1"/>
+    <w:lsdException w:name="Table Columns 2" w:semiHidden="1" w:unhideWhenUsed="1"/>
+    <w:lsdException w:name="Table Columns 3" w:semiHidden="1" w:unhideWhenUsed="1"/>
+    <w:lsdException w:name="Table Columns 4" w:semiHidden="1" w:unhideWhenUsed="1"/>
+    <w:lsdException w:name="Table Columns 5" w:semiHidden="1" w:unhideWhenUsed="1"/>
+    <w:lsdException w:name="Table Grid 1" w:semiHidden="1" w:unhideWhenUsed="1"/>
+    <w:lsdException w:name="Table Grid 2" w:semiHidden="1" w:unhideWhenUsed="1"/>
+    <w:lsdException w:name="Table Grid 3" w:semiHidden="1" w:unhideWhenUsed="1"/>
+    <w:lsdException w:name="Table Grid 4" w:semiHidden="1" w:unhideWhenUsed="1"/>
+    <w:lsdException w:name="Table Grid 5" w:semiHidden="1" w:unhideWhenUsed="1"/>
+    <w:lsdException w:name="Table Grid 6" w:semiHidden="1" w:unhideWhenUsed="1"/>
+    <w:lsdException w:name="Table Grid 7" w:semiHidden="1" w:unhideWhenUsed="1"/>
+    <w:lsdException w:name="Table Grid 8" w:semiHidden="1" w:unhideWhenUsed="1"/>
+    <w:lsdException w:name="Table List 1" w:semiHidden="1" w:unhideWhenUsed="1"/>
+    <w:lsdException w:name="Table List 2" w:semiHidden="1" w:unhideWhenUsed="1"/>
+    <w:lsdException w:name="Table List 3" w:semiHidden="1" w:unhideWhenUsed="1"/>
+    <w:lsdException w:name="Table List 4" w:semiHidden="1" w:unhideWhenUsed="1"/>
+    <w:lsdException w:name="Table List 5" w:semiHidden="1" w:unhideWhenUsed="1"/>
+    <w:lsdException w:name="Table List 6" w:semiHidden="1" w:unhideWhenUsed="1"/>
+    <w:lsdException w:name="Table List 7" w:semiHidden="1" w:unhideWhenUsed="1"/>
+    <w:lsdException w:name="Table List 8" w:semiHidden="1" w:unhideWhenUsed="1"/>
+    <w:lsdException w:name="Table 3D effects 1" w:semiHidden="1" w:unhideWhenUsed="1"/>
+    <w:lsdException w:name="Table 3D effects 2" w:semiHidden="1" w:unhideWhenUsed="1"/>
+    <w:lsdException w:name="Table 3D effects 3" w:semiHidden="1" w:unhideWhenUsed="1"/>
+    <w:lsdException w:name="Table Contemporary" w:semiHidden="1" w:unhideWhenUsed="1"/>
+    <w:lsdException w:name="Table Elegant" w:semiHidden="1" w:unhideWhenUsed="1"/>
+    <w:lsdException w:name="Table Professional" w:semiHidden="1" w:unhideWhenUsed="1"/>
+    <w:lsdException w:name="Table Subtle 1" w:semiHidden="1" w:unhideWhenUsed="1"/>
+    <w:lsdException w:name="Table Subtle 2" w:semiHidden="1" w:unhideWhenUsed="1"/>
+    <w:lsdException w:name="Table Web 1" w:semiHidden="1" w:unhideWhenUsed="1"/>
+    <w:lsdException w:name="Table Web 2" w:semiHidden="1" w:unhideWhenUsed="1"/>
+    <w:lsdException w:name="Table Web 3" w:semiHidden="1" w:unhideWhenUsed="1"/>
     <w:lsdException w:name="Balloon Text" w:semiHidden="1" w:unhideWhenUsed="1"/>
     <w:lsdException w:name="Table Grid" w:uiPriority="39"/>
+    <w:lsdException w:name="Table Theme" w:semiHidden="1" w:unhideWhenUsed="1"/>
     <w:lsdException w:name="Placeholder Text" w:semiHidden="1"/>
     <w:lsdException w:name="No Spacing" w:uiPriority="1" w:qFormat="1"/>
     <w:lsdException w:name="Light Shading" w:uiPriority="60"/>
@@ -1059,6 +1654,88 @@
     <w:rPr>
       <w:color w:val="0000FF"/>
       <w:u w:val="single"/>
+    </w:rPr>
+  </w:style>
+  <w:style w:type="character" w:styleId="UnresolvedMention">
+    <w:name w:val="Unresolved Mention"/>
+    <w:uiPriority w:val="99"/>
+    <w:semiHidden/>
+    <w:unhideWhenUsed/>
+    <w:rsid w:val="00893963"/>
+    <w:rPr>
+      <w:color w:val="605E5C"/>
+      <w:shd w:val="clear" w:color="auto" w:fill="E1DFDD"/>
+    </w:rPr>
+  </w:style>
+  <w:style w:type="paragraph" w:styleId="Header">
+    <w:name w:val="header"/>
+    <w:basedOn w:val="Normal"/>
+    <w:link w:val="HeaderChar"/>
+    <w:uiPriority w:val="99"/>
+    <w:unhideWhenUsed/>
+    <w:rsid w:val="00EC242C"/>
+    <w:pPr>
+      <w:tabs>
+        <w:tab w:val="center" w:pos="4680"/>
+        <w:tab w:val="right" w:pos="9360"/>
+      </w:tabs>
+    </w:pPr>
+  </w:style>
+  <w:style w:type="character" w:customStyle="1" w:styleId="HeaderChar">
+    <w:name w:val="Header Char"/>
+    <w:link w:val="Header"/>
+    <w:uiPriority w:val="99"/>
+    <w:rsid w:val="00EC242C"/>
+    <w:rPr>
+      <w:sz w:val="22"/>
+      <w:szCs w:val="22"/>
+    </w:rPr>
+  </w:style>
+  <w:style w:type="paragraph" w:styleId="Footer">
+    <w:name w:val="footer"/>
+    <w:basedOn w:val="Normal"/>
+    <w:link w:val="FooterChar"/>
+    <w:uiPriority w:val="99"/>
+    <w:unhideWhenUsed/>
+    <w:rsid w:val="00EC242C"/>
+    <w:pPr>
+      <w:tabs>
+        <w:tab w:val="center" w:pos="4680"/>
+        <w:tab w:val="right" w:pos="9360"/>
+      </w:tabs>
+    </w:pPr>
+  </w:style>
+  <w:style w:type="character" w:customStyle="1" w:styleId="FooterChar">
+    <w:name w:val="Footer Char"/>
+    <w:link w:val="Footer"/>
+    <w:uiPriority w:val="99"/>
+    <w:rsid w:val="00EC242C"/>
+    <w:rPr>
+      <w:sz w:val="22"/>
+      <w:szCs w:val="22"/>
+    </w:rPr>
+  </w:style>
+  <w:style w:type="paragraph" w:styleId="NoSpacing">
+    <w:name w:val="No Spacing"/>
+    <w:link w:val="NoSpacingChar"/>
+    <w:uiPriority w:val="1"/>
+    <w:qFormat/>
+    <w:rsid w:val="00EC242C"/>
+    <w:rPr>
+      <w:sz w:val="22"/>
+      <w:szCs w:val="22"/>
+      <w:lang w:val="en-US" w:eastAsia="en-US"/>
+    </w:rPr>
+  </w:style>
+  <w:style w:type="character" w:customStyle="1" w:styleId="NoSpacingChar">
+    <w:name w:val="No Spacing Char"/>
+    <w:link w:val="NoSpacing"/>
+    <w:uiPriority w:val="1"/>
+    <w:rsid w:val="00EC242C"/>
+    <w:rPr>
+      <w:sz w:val="22"/>
+      <w:szCs w:val="22"/>
+      <w:lang w:val="en-US" w:eastAsia="en-US"/>
     </w:rPr>
   </w:style>
 </w:styles>
@@ -1357,4 +2034,16 @@
     </a:ext>
   </a:extLst>
 </a:theme>
+</file>
+
+<file path=customXml/item1.xml><?xml version="1.0" encoding="utf-8"?>
+<b:Sources xmlns:b="http://schemas.openxmlformats.org/officeDocument/2006/bibliography" xmlns="http://schemas.openxmlformats.org/officeDocument/2006/bibliography" SelectedStyle="\APASixthEditionOfficeOnline.xsl" StyleName="APA" Version="6"/>
+</file>
+
+<file path=customXml/itemProps1.xml><?xml version="1.0" encoding="utf-8"?>
+<ds:datastoreItem xmlns:ds="http://schemas.openxmlformats.org/officeDocument/2006/customXml" ds:itemID="{AC52E603-04FA-46A6-9C8A-9F6DEC32E136}">
+  <ds:schemaRefs>
+    <ds:schemaRef ds:uri="http://schemas.openxmlformats.org/officeDocument/2006/bibliography"/>
+  </ds:schemaRefs>
+</ds:datastoreItem>
 </file>
</xml_diff>